<commit_message>
Refined baseline resume content
</commit_message>
<xml_diff>
--- a/core/PaulSchappaugh_Master.docx
+++ b/core/PaulSchappaugh_Master.docx
@@ -72,16 +72,7 @@
             <w:sz w:val="22"/>
             <w:szCs w:val="22"/>
           </w:rPr>
-          <w:t>linkedin.com/in/</w:t>
-        </w:r>
-        <w:proofErr w:type="spellStart"/>
-        <w:r>
-          <w:rPr>
-            <w:bCs/>
-            <w:sz w:val="22"/>
-            <w:szCs w:val="22"/>
-          </w:rPr>
-          <w:t>paulsch</w:t>
+          <w:t>linkedin.com/in/paulsch</w:t>
         </w:r>
         <w:r>
           <w:rPr>
@@ -91,7 +82,6 @@
           </w:rPr>
           <w:t>appaugh</w:t>
         </w:r>
-        <w:proofErr w:type="spellEnd"/>
       </w:hyperlink>
     </w:p>
     <w:p>
@@ -260,7 +250,7 @@
           <w:sz w:val="22"/>
           <w:szCs w:val="22"/>
         </w:rPr>
-        <w:t>Seattle</w:t>
+        <w:t>USA</w:t>
       </w:r>
       <w:r>
         <w:rPr>
@@ -600,15 +590,7 @@
         <w:spacing w:before="60" w:after="60"/>
       </w:pPr>
       <w:r>
-        <w:t xml:space="preserve">Directed global engineering and product delivery teams (24 FTEs, 20 contractors across North America, EMEA, and APAC) to modernize and scale </w:t>
-      </w:r>
-      <w:proofErr w:type="spellStart"/>
-      <w:r>
-        <w:t>FirstData’s</w:t>
-      </w:r>
-      <w:proofErr w:type="spellEnd"/>
-      <w:r>
-        <w:t xml:space="preserve"> global payment gateway platforms, supporting Fortune 500 clients and $500M+ in annual transaction revenue. Partnered with senior executives to align platform modernization with global strategy. </w:t>
+        <w:t xml:space="preserve">Directed global engineering and product delivery teams (24 FTEs, 20 contractors across North America, EMEA, and APAC) to modernize and scale FirstData’s global payment gateway platforms, supporting Fortune 500 clients and $500M+ in annual transaction revenue. Partnered with senior executives to align platform modernization with global strategy. </w:t>
       </w:r>
       <w:r>
         <w:t>Accountable for $150M annual operating budget and CAPEX investments across multi-region delivery operations, vendor contracts, and infrastructure modernization</w:t>
@@ -1196,23 +1178,7 @@
           <w:sz w:val="22"/>
           <w:szCs w:val="22"/>
         </w:rPr>
-        <w:t xml:space="preserve">Lumenor (acquired by </w:t>
-      </w:r>
-      <w:proofErr w:type="spellStart"/>
-      <w:r>
-        <w:rPr>
-          <w:sz w:val="22"/>
-          <w:szCs w:val="22"/>
-        </w:rPr>
-        <w:t>Gexa</w:t>
-      </w:r>
-      <w:proofErr w:type="spellEnd"/>
-      <w:r>
-        <w:rPr>
-          <w:sz w:val="22"/>
-          <w:szCs w:val="22"/>
-        </w:rPr>
-        <w:t xml:space="preserve">) </w:t>
+        <w:t xml:space="preserve">Lumenor (acquired by Gexa) </w:t>
       </w:r>
       <w:r>
         <w:rPr>

</xml_diff>

<commit_message>
Revert "Refined baseline resume content"
This reverts commit 42affbffb631cd6a85b2699468cac20091874396.
</commit_message>
<xml_diff>
--- a/core/PaulSchappaugh_Master.docx
+++ b/core/PaulSchappaugh_Master.docx
@@ -72,7 +72,16 @@
             <w:sz w:val="22"/>
             <w:szCs w:val="22"/>
           </w:rPr>
-          <w:t>linkedin.com/in/paulsch</w:t>
+          <w:t>linkedin.com/in/</w:t>
+        </w:r>
+        <w:proofErr w:type="spellStart"/>
+        <w:r>
+          <w:rPr>
+            <w:bCs/>
+            <w:sz w:val="22"/>
+            <w:szCs w:val="22"/>
+          </w:rPr>
+          <w:t>paulsch</w:t>
         </w:r>
         <w:r>
           <w:rPr>
@@ -82,6 +91,7 @@
           </w:rPr>
           <w:t>appaugh</w:t>
         </w:r>
+        <w:proofErr w:type="spellEnd"/>
       </w:hyperlink>
     </w:p>
     <w:p>
@@ -250,7 +260,7 @@
           <w:sz w:val="22"/>
           <w:szCs w:val="22"/>
         </w:rPr>
-        <w:t>USA</w:t>
+        <w:t>Seattle</w:t>
       </w:r>
       <w:r>
         <w:rPr>
@@ -590,7 +600,15 @@
         <w:spacing w:before="60" w:after="60"/>
       </w:pPr>
       <w:r>
-        <w:t xml:space="preserve">Directed global engineering and product delivery teams (24 FTEs, 20 contractors across North America, EMEA, and APAC) to modernize and scale FirstData’s global payment gateway platforms, supporting Fortune 500 clients and $500M+ in annual transaction revenue. Partnered with senior executives to align platform modernization with global strategy. </w:t>
+        <w:t xml:space="preserve">Directed global engineering and product delivery teams (24 FTEs, 20 contractors across North America, EMEA, and APAC) to modernize and scale </w:t>
+      </w:r>
+      <w:proofErr w:type="spellStart"/>
+      <w:r>
+        <w:t>FirstData’s</w:t>
+      </w:r>
+      <w:proofErr w:type="spellEnd"/>
+      <w:r>
+        <w:t xml:space="preserve"> global payment gateway platforms, supporting Fortune 500 clients and $500M+ in annual transaction revenue. Partnered with senior executives to align platform modernization with global strategy. </w:t>
       </w:r>
       <w:r>
         <w:t>Accountable for $150M annual operating budget and CAPEX investments across multi-region delivery operations, vendor contracts, and infrastructure modernization</w:t>
@@ -1178,7 +1196,23 @@
           <w:sz w:val="22"/>
           <w:szCs w:val="22"/>
         </w:rPr>
-        <w:t xml:space="preserve">Lumenor (acquired by Gexa) </w:t>
+        <w:t xml:space="preserve">Lumenor (acquired by </w:t>
+      </w:r>
+      <w:proofErr w:type="spellStart"/>
+      <w:r>
+        <w:rPr>
+          <w:sz w:val="22"/>
+          <w:szCs w:val="22"/>
+        </w:rPr>
+        <w:t>Gexa</w:t>
+      </w:r>
+      <w:proofErr w:type="spellEnd"/>
+      <w:r>
+        <w:rPr>
+          <w:sz w:val="22"/>
+          <w:szCs w:val="22"/>
+        </w:rPr>
+        <w:t xml:space="preserve">) </w:t>
       </w:r>
       <w:r>
         <w:rPr>

</xml_diff>